<commit_message>
moved the folders around; added a query to the final sequel and updated images folder
</commit_message>
<xml_diff>
--- a/images/Query_joins_schema.docx
+++ b/images/Query_joins_schema.docx
@@ -17,6 +17,9 @@
     </w:p>
     <w:p>
       <w:r>
+        <w:rPr>
+          <w:noProof/>
+        </w:rPr>
         <w:drawing>
           <wp:inline distT="0" distB="0" distL="0" distR="0" wp14:anchorId="0B334235" wp14:editId="45F4F7DA">
             <wp:extent cx="5731510" cy="1679575"/>
@@ -54,6 +57,55 @@
         </w:drawing>
       </w:r>
     </w:p>
+    <w:p>
+      <w:r>
+        <w:t xml:space="preserve">The 3 games with the highest sexualization </w:t>
+      </w:r>
+      <w:r>
+        <w:t>total and no female representation</w:t>
+      </w:r>
+      <w:r>
+        <w:t>(easily acheived by the 3 table join)</w:t>
+      </w:r>
+      <w:r>
+        <w:drawing>
+          <wp:inline distT="0" distB="0" distL="0" distR="0" wp14:anchorId="14AC2350" wp14:editId="176261D6">
+            <wp:extent cx="5731510" cy="1224280"/>
+            <wp:effectExtent l="0" t="0" r="2540" b="0"/>
+            <wp:docPr id="5" name="Picture 5" descr="Graphical user interface, table&#10;&#10;Description automatically generated"/>
+            <wp:cNvGraphicFramePr>
+              <a:graphicFrameLocks xmlns:a="http://schemas.openxmlformats.org/drawingml/2006/main" noChangeAspect="1"/>
+            </wp:cNvGraphicFramePr>
+            <a:graphic xmlns:a="http://schemas.openxmlformats.org/drawingml/2006/main">
+              <a:graphicData uri="http://schemas.openxmlformats.org/drawingml/2006/picture">
+                <pic:pic xmlns:pic="http://schemas.openxmlformats.org/drawingml/2006/picture">
+                  <pic:nvPicPr>
+                    <pic:cNvPr id="5" name="Picture 5" descr="Graphical user interface, table&#10;&#10;Description automatically generated"/>
+                    <pic:cNvPicPr/>
+                  </pic:nvPicPr>
+                  <pic:blipFill>
+                    <a:blip r:embed="rId5"/>
+                    <a:stretch>
+                      <a:fillRect/>
+                    </a:stretch>
+                  </pic:blipFill>
+                  <pic:spPr>
+                    <a:xfrm>
+                      <a:off x="0" y="0"/>
+                      <a:ext cx="5731510" cy="1224280"/>
+                    </a:xfrm>
+                    <a:prstGeom prst="rect">
+                      <a:avLst/>
+                    </a:prstGeom>
+                  </pic:spPr>
+                </pic:pic>
+              </a:graphicData>
+            </a:graphic>
+          </wp:inline>
+        </w:drawing>
+      </w:r>
+    </w:p>
+    <w:p/>
     <w:p/>
     <w:p>
       <w:r>
@@ -62,6 +114,9 @@
     </w:p>
     <w:p>
       <w:r>
+        <w:rPr>
+          <w:noProof/>
+        </w:rPr>
         <w:drawing>
           <wp:inline distT="0" distB="0" distL="0" distR="0" wp14:anchorId="61FC9E7E" wp14:editId="335926C9">
             <wp:extent cx="5349704" cy="2606266"/>
@@ -78,7 +133,7 @@
                     <pic:cNvPicPr/>
                   </pic:nvPicPr>
                   <pic:blipFill>
-                    <a:blip r:embed="rId5"/>
+                    <a:blip r:embed="rId6"/>
                     <a:stretch>
                       <a:fillRect/>
                     </a:stretch>
@@ -107,6 +162,10 @@
     </w:p>
     <w:p>
       <w:r>
+        <w:rPr>
+          <w:noProof/>
+        </w:rPr>
+        <w:lastRenderedPageBreak/>
         <w:drawing>
           <wp:inline distT="0" distB="0" distL="0" distR="0" wp14:anchorId="13288FAB" wp14:editId="161C5DD4">
             <wp:extent cx="5387807" cy="2598645"/>
@@ -123,7 +182,7 @@
                     <pic:cNvPicPr/>
                   </pic:nvPicPr>
                   <pic:blipFill>
-                    <a:blip r:embed="rId6"/>
+                    <a:blip r:embed="rId7"/>
                     <a:stretch>
                       <a:fillRect/>
                     </a:stretch>
@@ -144,6 +203,8 @@
         </w:drawing>
       </w:r>
     </w:p>
+    <w:p/>
+    <w:p/>
     <w:sectPr>
       <w:pgSz w:w="11906" w:h="16838"/>
       <w:pgMar w:top="1440" w:right="1440" w:bottom="1440" w:left="1440" w:header="708" w:footer="708" w:gutter="0"/>

</xml_diff>